<commit_message>
update ao modelo relacional
</commit_message>
<xml_diff>
--- a/2ª entrega/modelo_relacional.docx
+++ b/2ª entrega/modelo_relacional.docx
@@ -73,6 +73,14 @@
       </w:r>
     </w:p>
     <w:p>
+      <w:pPr>
+        <w:ind w:firstLine="708"/>
+      </w:pPr>
+      <w:r>
+        <w:t>nomeEntidade: FK(EntidadeMeio)</w:t>
+      </w:r>
+    </w:p>
+    <w:p>
       <w:r>
         <w:t>MeioCombate(</w:t>
       </w:r>
@@ -175,7 +183,10 @@
         <w:ind w:firstLine="708"/>
       </w:pPr>
       <w:r>
-        <w:t>NumMeio: FK(Meio)</w:t>
+        <w:t>n</w:t>
+      </w:r>
+      <w:r>
+        <w:t>umMeio: FK(Meio)</w:t>
       </w:r>
     </w:p>
     <w:p>
@@ -192,15 +203,31 @@
           <w:b/>
         </w:rPr>
       </w:pPr>
-      <w:bookmarkStart w:id="0" w:name="_Hlk528850075"/>
-      <w:r>
-        <w:rPr>
-          <w:b/>
-        </w:rPr>
-        <w:t xml:space="preserve">ri meio pertence a uma e só uma entidade </w:t>
-      </w:r>
-    </w:p>
-    <w:bookmarkEnd w:id="0"/>
+      <w:r>
+        <w:rPr>
+          <w:b/>
+        </w:rPr>
+        <w:t>[</w:t>
+      </w:r>
+      <w:r>
+        <w:rPr>
+          <w:b/>
+        </w:rPr>
+        <w:t>RI -</w:t>
+      </w:r>
+      <w:r>
+        <w:rPr>
+          <w:b/>
+        </w:rPr>
+        <w:t xml:space="preserve"> meio pertence a uma e só uma entidade</w:t>
+      </w:r>
+      <w:r>
+        <w:rPr>
+          <w:b/>
+        </w:rPr>
+        <w:t>]</w:t>
+      </w:r>
+    </w:p>
     <w:p>
       <w:r>
         <w:t>ProcessoSocorro(</w:t>
@@ -221,15 +248,37 @@
           <w:b/>
         </w:rPr>
       </w:pPr>
-      <w:bookmarkStart w:id="1" w:name="_Hlk528850135"/>
-      <w:r>
-        <w:rPr>
-          <w:b/>
-        </w:rPr>
-        <w:t>Ri não dá para representar o ISA</w:t>
-      </w:r>
-    </w:p>
-    <w:bookmarkEnd w:id="1"/>
+      <w:r>
+        <w:rPr>
+          <w:b/>
+        </w:rPr>
+        <w:t>[</w:t>
+      </w:r>
+      <w:r>
+        <w:rPr>
+          <w:b/>
+        </w:rPr>
+        <w:t>R</w:t>
+      </w:r>
+      <w:r>
+        <w:rPr>
+          <w:b/>
+        </w:rPr>
+        <w:t>I -</w:t>
+      </w:r>
+      <w:r>
+        <w:rPr>
+          <w:b/>
+        </w:rPr>
+        <w:t xml:space="preserve"> não dá para representar o ISA</w:t>
+      </w:r>
+      <w:r>
+        <w:rPr>
+          <w:b/>
+        </w:rPr>
+        <w:t>]</w:t>
+      </w:r>
+    </w:p>
     <w:p>
       <w:r>
         <w:t>EventoEmergência(</w:t>
@@ -308,7 +357,282 @@
     <w:p/>
     <w:p>
       <w:r>
-        <w:t>Transporta(numProcessoSocorro, numVIsitas)</w:t>
+        <w:t>Transporta(</w:t>
+      </w:r>
+      <w:r>
+        <w:rPr>
+          <w:u w:val="single"/>
+        </w:rPr>
+        <w:t>numProcessoSocorro</w:t>
+      </w:r>
+      <w:r>
+        <w:t xml:space="preserve">, </w:t>
+      </w:r>
+      <w:r>
+        <w:rPr>
+          <w:u w:val="single"/>
+        </w:rPr>
+        <w:t>nomeEntidade</w:t>
+      </w:r>
+      <w:r>
+        <w:t xml:space="preserve">, </w:t>
+      </w:r>
+      <w:r>
+        <w:rPr>
+          <w:u w:val="single"/>
+        </w:rPr>
+        <w:t>numMeio</w:t>
+      </w:r>
+      <w:r>
+        <w:t>,</w:t>
+      </w:r>
+      <w:r>
+        <w:t xml:space="preserve"> </w:t>
+      </w:r>
+      <w:r>
+        <w:t>numV</w:t>
+      </w:r>
+      <w:r>
+        <w:t>itim</w:t>
+      </w:r>
+      <w:r>
+        <w:t>as )</w:t>
+      </w:r>
+    </w:p>
+    <w:p>
+      <w:pPr>
+        <w:ind w:firstLine="708"/>
+      </w:pPr>
+      <w:r>
+        <w:t>numProcessoSocorro</w:t>
+      </w:r>
+      <w:r>
+        <w:t>: FK(ProcessoSocorro)</w:t>
+      </w:r>
+    </w:p>
+    <w:p>
+      <w:pPr>
+        <w:ind w:firstLine="708"/>
+      </w:pPr>
+      <w:r>
+        <w:t>nomeEntidade: FK(Meio)</w:t>
+      </w:r>
+    </w:p>
+    <w:p>
+      <w:pPr>
+        <w:ind w:firstLine="708"/>
+      </w:pPr>
+      <w:r>
+        <w:lastRenderedPageBreak/>
+        <w:t>numMeio: FK(Meio)</w:t>
+      </w:r>
+    </w:p>
+    <w:p>
+      <w:pPr>
+        <w:ind w:firstLine="708"/>
+      </w:pPr>
+    </w:p>
+    <w:p>
+      <w:r>
+        <w:t>Alocado(</w:t>
+      </w:r>
+      <w:r>
+        <w:rPr>
+          <w:u w:val="single"/>
+        </w:rPr>
+        <w:t>numProcessoSocorro</w:t>
+      </w:r>
+      <w:r>
+        <w:t xml:space="preserve">, </w:t>
+      </w:r>
+      <w:r>
+        <w:rPr>
+          <w:u w:val="single"/>
+        </w:rPr>
+        <w:t>numMeio</w:t>
+      </w:r>
+      <w:r>
+        <w:t>, numHoras)</w:t>
+      </w:r>
+    </w:p>
+    <w:p>
+      <w:pPr>
+        <w:ind w:firstLine="708"/>
+      </w:pPr>
+      <w:r>
+        <w:t>NumProcessoSocorro: FK(processoSocorro)</w:t>
+      </w:r>
+    </w:p>
+    <w:p>
+      <w:r>
+        <w:t>LocalIcêndio(</w:t>
+      </w:r>
+      <w:r>
+        <w:rPr>
+          <w:u w:val="single"/>
+        </w:rPr>
+        <w:t>numTelefone</w:t>
+      </w:r>
+      <w:r>
+        <w:t xml:space="preserve">, </w:t>
+      </w:r>
+      <w:r>
+        <w:rPr>
+          <w:u w:val="single"/>
+        </w:rPr>
+        <w:t>Instantechamada, moradalocal</w:t>
+      </w:r>
+      <w:r>
+        <w:t>)</w:t>
+      </w:r>
+    </w:p>
+    <w:p>
+      <w:pPr>
+        <w:ind w:firstLine="708"/>
+      </w:pPr>
+      <w:r>
+        <w:t>InstanteChamada: FK(EventoEmergência)</w:t>
+      </w:r>
+    </w:p>
+    <w:p>
+      <w:pPr>
+        <w:ind w:firstLine="708"/>
+      </w:pPr>
+      <w:r>
+        <w:t>numTelefone: FK(EventoEmergência)</w:t>
+      </w:r>
+    </w:p>
+    <w:p>
+      <w:pPr>
+        <w:ind w:firstLine="708"/>
+      </w:pPr>
+      <w:r>
+        <w:t>MoradaLocal: FK(Local)</w:t>
+      </w:r>
+    </w:p>
+    <w:p/>
+    <w:p>
+      <w:r>
+        <w:t>Origina(</w:t>
+      </w:r>
+      <w:r>
+        <w:rPr>
+          <w:u w:val="single"/>
+        </w:rPr>
+        <w:t>numTelefone, InstanteChamada, numProcessoSocorro</w:t>
+      </w:r>
+      <w:r>
+        <w:t>)  ?</w:t>
+      </w:r>
+    </w:p>
+    <w:p>
+      <w:pPr>
+        <w:ind w:firstLine="708"/>
+      </w:pPr>
+      <w:r>
+        <w:t>numTelefone: FK(EventoEmergência)</w:t>
+      </w:r>
+    </w:p>
+    <w:p>
+      <w:pPr>
+        <w:ind w:firstLine="708"/>
+      </w:pPr>
+      <w:r>
+        <w:t>InstanteChamada: FK(EventoEmergência)</w:t>
+      </w:r>
+    </w:p>
+    <w:p>
+      <w:pPr>
+        <w:ind w:firstLine="708"/>
+      </w:pPr>
+      <w:r>
+        <w:t>numProcessoSocorro: FK(ProcessoSocorro)</w:t>
+      </w:r>
+    </w:p>
+    <w:p>
+      <w:pPr>
+        <w:rPr>
+          <w:b/>
+        </w:rPr>
+      </w:pPr>
+      <w:r>
+        <w:rPr>
+          <w:b/>
+        </w:rPr>
+        <w:t>[</w:t>
+      </w:r>
+      <w:r>
+        <w:rPr>
+          <w:b/>
+        </w:rPr>
+        <w:t>RI – Qualquer Processo de Socorro origina Evento Emergência</w:t>
+      </w:r>
+      <w:r>
+        <w:rPr>
+          <w:b/>
+        </w:rPr>
+        <w:t>]</w:t>
+      </w:r>
+    </w:p>
+    <w:p>
+      <w:r>
+        <w:t>Acciona(</w:t>
+      </w:r>
+      <w:r>
+        <w:rPr>
+          <w:u w:val="single"/>
+        </w:rPr>
+        <w:t>numProcessoSocorro, numMeio,</w:t>
+      </w:r>
+      <w:r>
+        <w:t xml:space="preserve">  </w:t>
+      </w:r>
+      <w:r>
+        <w:rPr>
+          <w:u w:val="single"/>
+        </w:rPr>
+        <w:t>nomeEntidade</w:t>
+      </w:r>
+      <w:r>
+        <w:t>)</w:t>
+      </w:r>
+    </w:p>
+    <w:p>
+      <w:pPr>
+        <w:ind w:firstLine="708"/>
+      </w:pPr>
+      <w:r>
+        <w:t>numProcessoSocorro: FK(ProcessoSocorro)</w:t>
+      </w:r>
+    </w:p>
+    <w:p>
+      <w:pPr>
+        <w:ind w:firstLine="708"/>
+      </w:pPr>
+      <w:r>
+        <w:t>numMeio: FK(Meio)</w:t>
+      </w:r>
+    </w:p>
+    <w:p>
+      <w:pPr>
+        <w:ind w:firstLine="708"/>
+      </w:pPr>
+      <w:r>
+        <w:t xml:space="preserve">nomeEntidade: FK(Meio) </w:t>
+      </w:r>
+    </w:p>
+    <w:p>
+      <w:r>
+        <w:t>Audita(</w:t>
+      </w:r>
+      <w:r>
+        <w:rPr>
+          <w:u w:val="single"/>
+        </w:rPr>
+        <w:t>numProcessoSocorro, idCoordenador</w:t>
+      </w:r>
+      <w:r>
+        <w:t>, datahoraInicio, texto, datahorafim, dataAuditoria)</w:t>
       </w:r>
     </w:p>
     <w:p>
@@ -320,14 +644,55 @@
       </w:r>
     </w:p>
     <w:p>
-      <w:r>
-        <w:t>Alocado(</w:t>
-      </w:r>
-      <w:r>
-        <w:rPr>
-          <w:u w:val="single"/>
-        </w:rPr>
-        <w:t>numProcessoSocorro</w:t>
+      <w:pPr>
+        <w:ind w:firstLine="708"/>
+      </w:pPr>
+      <w:r>
+        <w:t>idCoordenador: FK(Coordenador)</w:t>
+      </w:r>
+    </w:p>
+    <w:p>
+      <w:r>
+        <w:t>Vigia(</w:t>
+      </w:r>
+      <w:r>
+        <w:rPr>
+          <w:u w:val="single"/>
+        </w:rPr>
+        <w:t>moradaLocal, numCamara</w:t>
+      </w:r>
+      <w:r>
+        <w:t>)</w:t>
+      </w:r>
+    </w:p>
+    <w:p>
+      <w:pPr>
+        <w:ind w:firstLine="708"/>
+      </w:pPr>
+      <w:r>
+        <w:t>moradalocal</w:t>
+      </w:r>
+      <w:r>
+        <w:t>: FK(Local)</w:t>
+      </w:r>
+    </w:p>
+    <w:p>
+      <w:pPr>
+        <w:ind w:firstLine="708"/>
+      </w:pPr>
+      <w:r>
+        <w:t>numCamara: FK(Camara)</w:t>
+      </w:r>
+    </w:p>
+    <w:p>
+      <w:r>
+        <w:t>Solicita(</w:t>
+      </w:r>
+      <w:r>
+        <w:rPr>
+          <w:u w:val="single"/>
+        </w:rPr>
+        <w:t>idCoordenador</w:t>
       </w:r>
       <w:r>
         <w:t xml:space="preserve">, </w:t>
@@ -336,39 +701,148 @@
         <w:rPr>
           <w:u w:val="single"/>
         </w:rPr>
-        <w:t>numMeio</w:t>
-      </w:r>
-      <w:r>
-        <w:t>, numHoras)</w:t>
-      </w:r>
-    </w:p>
-    <w:p>
-      <w:pPr>
-        <w:ind w:firstLine="708"/>
-      </w:pPr>
-      <w:r>
-        <w:t>NumProcessoSocorro: FK(processoSocorro)</w:t>
-      </w:r>
-    </w:p>
-    <w:p>
-      <w:r>
+        <w:t>dataHoraInicio</w:t>
+      </w:r>
+      <w:r>
+        <w:t xml:space="preserve">, </w:t>
+      </w:r>
+      <w:r>
+        <w:rPr>
+          <w:u w:val="single"/>
+        </w:rPr>
+        <w:t>numCamara</w:t>
+      </w:r>
+      <w:r>
+        <w:t>, datahorainicio, datahorafim)</w:t>
+      </w:r>
+    </w:p>
+    <w:p>
+      <w:pPr>
+        <w:ind w:firstLine="708"/>
+      </w:pPr>
+      <w:r>
+        <w:t>id</w:t>
+      </w:r>
+      <w:r>
+        <w:t>C</w:t>
+      </w:r>
+      <w:r>
+        <w:t>oordenador: FK(Coordenador)</w:t>
+      </w:r>
+    </w:p>
+    <w:p>
+      <w:pPr>
+        <w:ind w:firstLine="708"/>
+      </w:pPr>
+      <w:r>
+        <w:t>d</w:t>
+      </w:r>
+      <w:r>
+        <w:t xml:space="preserve">ataHoraInicio: FK(Vídeo) </w:t>
+      </w:r>
+    </w:p>
+    <w:p>
+      <w:pPr>
+        <w:ind w:firstLine="708"/>
+      </w:pPr>
+      <w:r>
+        <w:t>numCamara: FK(Camara)</w:t>
+      </w:r>
+    </w:p>
+    <w:p>
+      <w:r>
+        <w:t>De_SegVideo(</w:t>
+      </w:r>
+      <w:r>
+        <w:rPr>
+          <w:u w:val="single"/>
+        </w:rPr>
+        <w:t>numCamara, dataHoraInicio</w:t>
+      </w:r>
+      <w:r>
+        <w:t>)</w:t>
+      </w:r>
+    </w:p>
+    <w:p>
+      <w:pPr>
+        <w:ind w:firstLine="708"/>
+      </w:pPr>
+      <w:r>
+        <w:t>numCamara: FK(Vídeo)</w:t>
+      </w:r>
+    </w:p>
+    <w:p>
+      <w:pPr>
+        <w:ind w:firstLine="708"/>
+      </w:pPr>
+      <w:r>
+        <w:t>d</w:t>
+      </w:r>
+      <w:r>
+        <w:t>ataHoraInicio: FK(Vídeo)</w:t>
+      </w:r>
+    </w:p>
+    <w:p>
+      <w:pPr>
+        <w:rPr>
+          <w:b/>
+        </w:rPr>
+      </w:pPr>
+      <w:bookmarkStart w:id="0" w:name="_GoBack"/>
+      <w:bookmarkEnd w:id="0"/>
+      <w:r>
+        <w:rPr>
+          <w:b/>
+        </w:rPr>
         <w:lastRenderedPageBreak/>
-        <w:t>LocalIcêndio(</w:t>
-      </w:r>
-      <w:r>
-        <w:rPr>
-          <w:u w:val="single"/>
-        </w:rPr>
-        <w:t>numTelefone</w:t>
-      </w:r>
-      <w:r>
-        <w:t xml:space="preserve">, </w:t>
-      </w:r>
-      <w:r>
-        <w:rPr>
-          <w:u w:val="single"/>
-        </w:rPr>
-        <w:t>Instantechamada, moradalocal</w:t>
+        <w:t>[</w:t>
+      </w:r>
+      <w:r>
+        <w:rPr>
+          <w:b/>
+        </w:rPr>
+        <w:t xml:space="preserve">RI </w:t>
+      </w:r>
+      <w:r>
+        <w:rPr>
+          <w:b/>
+        </w:rPr>
+        <w:t xml:space="preserve"> - </w:t>
+      </w:r>
+      <w:r>
+        <w:rPr>
+          <w:b/>
+        </w:rPr>
+        <w:t>Quando o Video for eliminad</w:t>
+      </w:r>
+      <w:r>
+        <w:rPr>
+          <w:b/>
+        </w:rPr>
+        <w:t>o</w:t>
+      </w:r>
+      <w:r>
+        <w:rPr>
+          <w:b/>
+        </w:rPr>
+        <w:t xml:space="preserve"> os correspondentes segmentos de vídeos também são</w:t>
+      </w:r>
+      <w:r>
+        <w:rPr>
+          <w:b/>
+        </w:rPr>
+        <w:t>]</w:t>
+      </w:r>
+    </w:p>
+    <w:p>
+      <w:r>
+        <w:t>De_Video(</w:t>
+      </w:r>
+      <w:r>
+        <w:rPr>
+          <w:u w:val="single"/>
+        </w:rPr>
+        <w:t>numCamara, dataHoraInicio</w:t>
       </w:r>
       <w:r>
         <w:t>)</w:t>
@@ -379,282 +853,47 @@
         <w:ind w:firstLine="708"/>
       </w:pPr>
       <w:r>
-        <w:t>InstanteChamada: FK(EventoEmergência)</w:t>
-      </w:r>
-    </w:p>
-    <w:p>
-      <w:pPr>
-        <w:ind w:firstLine="708"/>
-      </w:pPr>
-      <w:r>
-        <w:t>numTelefone: FK(EventoEmergência)</w:t>
-      </w:r>
-    </w:p>
-    <w:p>
-      <w:pPr>
-        <w:ind w:firstLine="708"/>
-      </w:pPr>
-      <w:r>
-        <w:t>MoradaLocal: FK(Local)</w:t>
-      </w:r>
-    </w:p>
-    <w:p>
-      <w:pPr>
-        <w:ind w:firstLine="708"/>
-      </w:pPr>
-    </w:p>
-    <w:p/>
-    <w:p>
-      <w:r>
-        <w:t>Origina(numTelefone, InstanteChamada, numProcessoSocorro)</w:t>
-      </w:r>
-    </w:p>
-    <w:p>
-      <w:pPr>
-        <w:ind w:firstLine="708"/>
-      </w:pPr>
-      <w:r>
-        <w:t>numTelefone: FK(EventoEmergência)</w:t>
-      </w:r>
-    </w:p>
-    <w:p>
-      <w:pPr>
-        <w:ind w:firstLine="708"/>
-      </w:pPr>
-      <w:r>
-        <w:t>InstanteChamada: FK(EventoEmergência)</w:t>
-      </w:r>
-    </w:p>
-    <w:p>
-      <w:pPr>
-        <w:ind w:firstLine="708"/>
-      </w:pPr>
-      <w:r>
-        <w:t>numProcessoSocorro: FK(ProcessoSocorro)</w:t>
-      </w:r>
-    </w:p>
-    <w:p>
-      <w:pPr>
-        <w:rPr>
-          <w:b/>
-        </w:rPr>
-      </w:pPr>
-      <w:r>
-        <w:rPr>
-          <w:b/>
-        </w:rPr>
-        <w:t>RI – Qualquer Processo de Socorro origina Evento Emergência</w:t>
-      </w:r>
-    </w:p>
-    <w:p>
-      <w:r>
-        <w:t>Acciona(</w:t>
-      </w:r>
-      <w:r>
-        <w:rPr>
-          <w:u w:val="single"/>
-        </w:rPr>
-        <w:t>NumProcessoSocorro, numMeio</w:t>
-      </w:r>
-      <w:r>
-        <w:t>)</w:t>
-      </w:r>
-    </w:p>
-    <w:p>
-      <w:pPr>
-        <w:ind w:firstLine="708"/>
-      </w:pPr>
-      <w:r>
-        <w:t>NumProcessoSocorro: FK(ProcessoSocorro)</w:t>
-      </w:r>
-    </w:p>
-    <w:p>
-      <w:pPr>
-        <w:ind w:firstLine="708"/>
-      </w:pPr>
-      <w:r>
-        <w:t>NumMeio: FK(numMeio)</w:t>
-      </w:r>
-    </w:p>
-    <w:p>
-      <w:r>
-        <w:t>Audita(</w:t>
-      </w:r>
-      <w:r>
-        <w:rPr>
-          <w:u w:val="single"/>
-        </w:rPr>
-        <w:t>numProcessoSocorro, idCoordenador</w:t>
-      </w:r>
-      <w:r>
-        <w:t>, datahoraInicio, texto, datahorafim, dataAuditoria)</w:t>
-      </w:r>
-    </w:p>
-    <w:p>
-      <w:pPr>
-        <w:ind w:firstLine="708"/>
-      </w:pPr>
-      <w:r>
-        <w:t>NumProcessoSocorro: FK(ProcessoSocorro)</w:t>
-      </w:r>
-    </w:p>
-    <w:p>
-      <w:pPr>
-        <w:ind w:firstLine="708"/>
-      </w:pPr>
-      <w:r>
-        <w:t>idCoordenador: FK(Coordenador)</w:t>
-      </w:r>
-    </w:p>
-    <w:p>
-      <w:r>
-        <w:t>Vigia(</w:t>
-      </w:r>
-      <w:r>
-        <w:rPr>
-          <w:u w:val="single"/>
-        </w:rPr>
-        <w:t>moradaLocal, numCamara</w:t>
-      </w:r>
-      <w:r>
-        <w:t>)</w:t>
-      </w:r>
-    </w:p>
-    <w:p>
-      <w:pPr>
-        <w:ind w:firstLine="708"/>
-      </w:pPr>
-      <w:r>
-        <w:rPr>
-          <w:u w:val="single"/>
-        </w:rPr>
-        <w:t>moradalocal</w:t>
-      </w:r>
-      <w:r>
-        <w:t>: FK(Local)</w:t>
-      </w:r>
-    </w:p>
-    <w:p>
-      <w:pPr>
-        <w:ind w:firstLine="708"/>
-      </w:pPr>
-      <w:r>
-        <w:t>numCamara: FK(Camara)</w:t>
-      </w:r>
-    </w:p>
-    <w:p>
-      <w:r>
-        <w:t>Solicita(idCoordenador, dataHoraInicio, datahorainicio, datahorafim)</w:t>
-      </w:r>
-    </w:p>
-    <w:p>
-      <w:pPr>
-        <w:ind w:firstLine="708"/>
-      </w:pPr>
-      <w:r>
-        <w:t>idcoordenador: FK(Coordenador)</w:t>
-      </w:r>
-      <w:bookmarkStart w:id="2" w:name="_GoBack"/>
-    </w:p>
-    <w:p>
-      <w:pPr>
-        <w:ind w:firstLine="708"/>
-      </w:pPr>
-      <w:r>
-        <w:t xml:space="preserve">DataHoraInicio: FK(Vídeo) </w:t>
-      </w:r>
-    </w:p>
-    <w:p>
-      <w:r>
-        <w:t>De_SegVideo(</w:t>
-      </w:r>
-      <w:r>
-        <w:rPr>
-          <w:u w:val="single"/>
-        </w:rPr>
-        <w:t>numCamara, dataHoraInicio</w:t>
-      </w:r>
-      <w:r>
-        <w:t>)</w:t>
-      </w:r>
-    </w:p>
-    <w:bookmarkEnd w:id="2"/>
-    <w:p>
-      <w:pPr>
-        <w:ind w:firstLine="708"/>
-      </w:pPr>
-      <w:r>
-        <w:t>numCamara: FK(Vídeo)</w:t>
-      </w:r>
-    </w:p>
-    <w:p>
-      <w:pPr>
-        <w:ind w:firstLine="708"/>
-      </w:pPr>
-      <w:r>
-        <w:t>DataHoraInicio: FK(Vídeo)</w:t>
-      </w:r>
-    </w:p>
-    <w:p>
-      <w:pPr>
-        <w:rPr>
-          <w:b/>
-        </w:rPr>
-      </w:pPr>
-      <w:r>
-        <w:rPr>
-          <w:b/>
-        </w:rPr>
-        <w:t xml:space="preserve">RI Quando o Video for </w:t>
-      </w:r>
-      <w:proofErr w:type="gramStart"/>
-      <w:r>
-        <w:rPr>
-          <w:b/>
-        </w:rPr>
-        <w:t>eliminada</w:t>
-      </w:r>
-      <w:proofErr w:type="gramEnd"/>
-      <w:r>
-        <w:rPr>
-          <w:b/>
-        </w:rPr>
-        <w:t xml:space="preserve"> os correspondentes segmentos de vídeos também são</w:t>
-      </w:r>
-    </w:p>
-    <w:p>
-      <w:r>
-        <w:t>De_Video(</w:t>
-      </w:r>
-      <w:r>
-        <w:rPr>
-          <w:u w:val="single"/>
-        </w:rPr>
-        <w:t>numCamara, dataHoraInicio</w:t>
-      </w:r>
-      <w:r>
-        <w:t>)</w:t>
-      </w:r>
-    </w:p>
-    <w:p>
-      <w:pPr>
-        <w:ind w:firstLine="708"/>
-      </w:pPr>
-      <w:r>
-        <w:t>NumCamera: FK(Vídeo)</w:t>
-      </w:r>
-    </w:p>
-    <w:p>
-      <w:pPr>
-        <w:rPr>
-          <w:b/>
-        </w:rPr>
-      </w:pPr>
-      <w:r>
-        <w:rPr>
-          <w:b/>
-        </w:rPr>
-        <w:t>RI Quando Camara for eliminada os correspondentes vídeos também são</w:t>
+        <w:t>n</w:t>
+      </w:r>
+      <w:r>
+        <w:t>umCamera: FK(Vídeo)</w:t>
+      </w:r>
+    </w:p>
+    <w:p>
+      <w:pPr>
+        <w:rPr>
+          <w:b/>
+        </w:rPr>
+      </w:pPr>
+      <w:r>
+        <w:rPr>
+          <w:b/>
+        </w:rPr>
+        <w:t>[</w:t>
+      </w:r>
+      <w:r>
+        <w:rPr>
+          <w:b/>
+        </w:rPr>
+        <w:t>RI</w:t>
+      </w:r>
+      <w:r>
+        <w:rPr>
+          <w:b/>
+        </w:rPr>
+        <w:t xml:space="preserve"> -</w:t>
+      </w:r>
+      <w:r>
+        <w:rPr>
+          <w:b/>
+        </w:rPr>
+        <w:t xml:space="preserve"> Quando Camara for eliminada os correspondentes vídeos também são</w:t>
+      </w:r>
+      <w:r>
+        <w:rPr>
+          <w:b/>
+        </w:rPr>
+        <w:t>]</w:t>
       </w:r>
     </w:p>
     <w:p>
@@ -795,6 +1034,7 @@
     <w:lsdException w:name="HTML Sample" w:semiHidden="1" w:unhideWhenUsed="1"/>
     <w:lsdException w:name="HTML Typewriter" w:semiHidden="1" w:unhideWhenUsed="1"/>
     <w:lsdException w:name="HTML Variable" w:semiHidden="1" w:unhideWhenUsed="1"/>
+    <w:lsdException w:name="Normal Table" w:semiHidden="1" w:unhideWhenUsed="1"/>
     <w:lsdException w:name="annotation subject" w:semiHidden="1" w:unhideWhenUsed="1"/>
     <w:lsdException w:name="No List" w:semiHidden="1" w:unhideWhenUsed="1"/>
     <w:lsdException w:name="Outline List 1" w:semiHidden="1" w:unhideWhenUsed="1"/>
@@ -838,8 +1078,10 @@
     <w:lsdException w:name="Table Elegant" w:semiHidden="1" w:unhideWhenUsed="1"/>
     <w:lsdException w:name="Table Professional" w:semiHidden="1" w:unhideWhenUsed="1"/>
     <w:lsdException w:name="Table Subtle 1" w:semiHidden="1" w:unhideWhenUsed="1"/>
+    <w:lsdException w:name="Table Subtle 2" w:semiHidden="1" w:unhideWhenUsed="1"/>
     <w:lsdException w:name="Table Web 1" w:semiHidden="1" w:unhideWhenUsed="1"/>
     <w:lsdException w:name="Table Web 2" w:semiHidden="1" w:unhideWhenUsed="1"/>
+    <w:lsdException w:name="Table Web 3" w:semiHidden="1" w:unhideWhenUsed="1"/>
     <w:lsdException w:name="Balloon Text" w:semiHidden="1" w:unhideWhenUsed="1"/>
     <w:lsdException w:name="Table Grid" w:uiPriority="39"/>
     <w:lsdException w:name="Table Theme" w:semiHidden="1" w:unhideWhenUsed="1"/>

</xml_diff>